<commit_message>
Added functionality, final commit
</commit_message>
<xml_diff>
--- a/John Halley_TranslationApp.docx
+++ b/John Halley_TranslationApp.docx
@@ -8,6 +8,7 @@
           <w:lang w:val="en-IE"/>
         </w:rPr>
       </w:pPr>
+      <w:bookmarkStart w:id="0" w:name="_GoBack"/>
       <w:r>
         <w:rPr>
           <w:lang w:val="en-IE"/>
@@ -44,27 +45,33 @@
         <w:rPr>
           <w:lang w:val="en-IE"/>
         </w:rPr>
-        <w:t>Assignment 2</w:t>
-      </w:r>
-    </w:p>
-    <w:p>
-      <w:pPr>
-        <w:rPr>
-          <w:lang w:val="en-IE"/>
-        </w:rPr>
-      </w:pPr>
-    </w:p>
-    <w:p>
-      <w:pPr>
-        <w:rPr>
-          <w:lang w:val="en-IE"/>
-        </w:rPr>
-      </w:pPr>
-      <w:r>
-        <w:rPr>
-          <w:lang w:val="en-IE"/>
-        </w:rPr>
-        <w:t xml:space="preserve">GitHib repo </w:t>
+        <w:t>Assignment 1</w:t>
+      </w:r>
+    </w:p>
+    <w:p>
+      <w:pPr>
+        <w:rPr>
+          <w:lang w:val="en-IE"/>
+        </w:rPr>
+      </w:pPr>
+    </w:p>
+    <w:p>
+      <w:pPr>
+        <w:rPr>
+          <w:lang w:val="en-IE"/>
+        </w:rPr>
+      </w:pPr>
+      <w:r>
+        <w:rPr>
+          <w:lang w:val="en-IE"/>
+        </w:rPr>
+        <w:t>GitHub</w:t>
+      </w:r>
+      <w:r>
+        <w:rPr>
+          <w:lang w:val="en-IE"/>
+        </w:rPr>
+        <w:t xml:space="preserve"> repo </w:t>
       </w:r>
       <w:r>
         <w:rPr>
@@ -97,7 +104,13 @@
         <w:rPr>
           <w:lang w:val="en-IE"/>
         </w:rPr>
-        <w:t xml:space="preserve">I integrated my application with GitHub by forking to the starter project. I then downloaded a local copy to my computer. I completed the required functionality such as wiring up outlets to UI components, added a further two destination languages and implemented a UIPicker view to </w:t>
+        <w:t>I forked with the starter project on Moodle and downloaded</w:t>
+      </w:r>
+      <w:r>
+        <w:rPr>
+          <w:lang w:val="en-IE"/>
+        </w:rPr>
+        <w:t xml:space="preserve"> a local copy to my computer. I completed the required functionality such as wiring up outlets to UI components, added a further two destination languages and implemented a UIPicker view to </w:t>
       </w:r>
       <w:r>
         <w:rPr>
@@ -164,6 +177,12 @@
         <w:rPr>
           <w:lang w:val="en-IE"/>
         </w:rPr>
+        <w:t xml:space="preserve">I </w:t>
+      </w:r>
+      <w:r>
+        <w:rPr>
+          <w:lang w:val="en-IE"/>
+        </w:rPr>
         <w:t>Updated colour scheme</w:t>
       </w:r>
       <w:r>
@@ -205,9 +224,18 @@
           <w:numId w:val="2"/>
         </w:numPr>
         <w:rPr>
-          <w:lang w:val="en-IE"/>
-        </w:rPr>
-      </w:pPr>
+          <w:sz w:val="20"/>
+          <w:szCs w:val="20"/>
+          <w:u w:val="single"/>
+          <w:lang w:val="en-IE"/>
+        </w:rPr>
+      </w:pPr>
+      <w:r>
+        <w:rPr>
+          <w:lang w:val="en-IE"/>
+        </w:rPr>
+        <w:t xml:space="preserve">I </w:t>
+      </w:r>
       <w:r>
         <w:rPr>
           <w:lang w:val="en-IE"/>
@@ -222,18 +250,45 @@
       </w:r>
       <w:r>
         <w:rPr>
+          <w:sz w:val="20"/>
+          <w:szCs w:val="20"/>
+          <w:u w:val="single"/>
           <w:lang w:val="en-IE"/>
         </w:rPr>
         <w:t>https://github.com/Isuru-Nanayakkara/IJProgressView</w:t>
       </w:r>
       <w:r>
         <w:rPr>
+          <w:sz w:val="20"/>
+          <w:szCs w:val="20"/>
+          <w:u w:val="single"/>
           <w:lang w:val="en-IE"/>
         </w:rPr>
         <w:softHyphen/>
       </w:r>
-      <w:bookmarkStart w:id="0" w:name="_GoBack"/>
-      <w:bookmarkEnd w:id="0"/>
+      <w:r>
+        <w:rPr>
+          <w:sz w:val="20"/>
+          <w:szCs w:val="20"/>
+          <w:u w:val="single"/>
+          <w:lang w:val="en-IE"/>
+        </w:rPr>
+        <w:t xml:space="preserve"> </w:t>
+      </w:r>
+    </w:p>
+    <w:p>
+      <w:pPr>
+        <w:pStyle w:val="ListParagraph"/>
+        <w:rPr>
+          <w:lang w:val="en-IE"/>
+        </w:rPr>
+      </w:pPr>
+      <w:r>
+        <w:rPr>
+          <w:lang w:val="en-IE"/>
+        </w:rPr>
+        <w:t>I  then customised this progress view to suit my app</w:t>
+      </w:r>
     </w:p>
     <w:p>
       <w:pPr>
@@ -250,8 +305,16 @@
         <w:rPr>
           <w:lang w:val="en-IE"/>
         </w:rPr>
-        <w:t xml:space="preserve">Designed a simplistic App icon in all sizes </w:t>
-      </w:r>
+        <w:t xml:space="preserve">I updated the keyboard to resign when the return key is pressed and also when a user clicks anyway from the keyboard. </w:t>
+      </w:r>
+    </w:p>
+    <w:p>
+      <w:pPr>
+        <w:pStyle w:val="ListParagraph"/>
+        <w:rPr>
+          <w:lang w:val="en-IE"/>
+        </w:rPr>
+      </w:pPr>
     </w:p>
     <w:p>
       <w:pPr>
@@ -268,8 +331,33 @@
         <w:rPr>
           <w:lang w:val="en-IE"/>
         </w:rPr>
-        <w:t>Created a splash screen which will give users the impression the app is almost loaded.</w:t>
-      </w:r>
+        <w:t xml:space="preserve">I added placeholder text to the translation </w:t>
+      </w:r>
+      <w:proofErr w:type="spellStart"/>
+      <w:r>
+        <w:rPr>
+          <w:lang w:val="en-IE"/>
+        </w:rPr>
+        <w:t>textView</w:t>
+      </w:r>
+      <w:proofErr w:type="spellEnd"/>
+      <w:r>
+        <w:rPr>
+          <w:lang w:val="en-IE"/>
+        </w:rPr>
+        <w:t>.</w:t>
+      </w:r>
+    </w:p>
+    <w:p>
+      <w:pPr>
+        <w:pStyle w:val="ListParagraph"/>
+        <w:rPr>
+          <w:sz w:val="20"/>
+          <w:szCs w:val="20"/>
+          <w:u w:val="single"/>
+          <w:lang w:val="en-IE"/>
+        </w:rPr>
+      </w:pPr>
     </w:p>
     <w:p>
       <w:pPr>
@@ -286,19 +374,19 @@
         <w:rPr>
           <w:lang w:val="en-IE"/>
         </w:rPr>
-        <w:t>Created roun</w:t>
-      </w:r>
-      <w:r>
-        <w:rPr>
-          <w:lang w:val="en-IE"/>
-        </w:rPr>
-        <w:t>d edges on the UItext Views and</w:t>
-      </w:r>
-      <w:r>
-        <w:rPr>
-          <w:lang w:val="en-IE"/>
-        </w:rPr>
-        <w:t xml:space="preserve"> the translation button to give a friendlier feel to the UI</w:t>
+        <w:t>I then d</w:t>
+      </w:r>
+      <w:r>
+        <w:rPr>
+          <w:lang w:val="en-IE"/>
+        </w:rPr>
+        <w:t xml:space="preserve">esigned a simplistic App icon in all sizes </w:t>
+      </w:r>
+      <w:r>
+        <w:rPr>
+          <w:lang w:val="en-IE"/>
+        </w:rPr>
+        <w:t>following the apple design principles.</w:t>
       </w:r>
     </w:p>
     <w:p>
@@ -316,11 +404,189 @@
         <w:rPr>
           <w:lang w:val="en-IE"/>
         </w:rPr>
+        <w:t xml:space="preserve">I </w:t>
+      </w:r>
+      <w:r>
+        <w:rPr>
+          <w:lang w:val="en-IE"/>
+        </w:rPr>
+        <w:t>Created a splash screen which will give users the impression the app is almost loaded.</w:t>
+      </w:r>
+    </w:p>
+    <w:p>
+      <w:pPr>
+        <w:pStyle w:val="ListParagraph"/>
+        <w:numPr>
+          <w:ilvl w:val="0"/>
+          <w:numId w:val="2"/>
+        </w:numPr>
+        <w:rPr>
+          <w:lang w:val="en-IE"/>
+        </w:rPr>
+      </w:pPr>
+      <w:r>
+        <w:rPr>
+          <w:lang w:val="en-IE"/>
+        </w:rPr>
+        <w:t xml:space="preserve">I </w:t>
+      </w:r>
+      <w:r>
+        <w:rPr>
+          <w:lang w:val="en-IE"/>
+        </w:rPr>
+        <w:t>Created roun</w:t>
+      </w:r>
+      <w:r>
+        <w:rPr>
+          <w:lang w:val="en-IE"/>
+        </w:rPr>
+        <w:t>d edges on the UItext Views and</w:t>
+      </w:r>
+      <w:r>
+        <w:rPr>
+          <w:lang w:val="en-IE"/>
+        </w:rPr>
+        <w:t xml:space="preserve"> the translation button to give a friendlier feel to the UI</w:t>
+      </w:r>
+    </w:p>
+    <w:p>
+      <w:pPr>
+        <w:pStyle w:val="ListParagraph"/>
+        <w:numPr>
+          <w:ilvl w:val="0"/>
+          <w:numId w:val="2"/>
+        </w:numPr>
+        <w:rPr>
+          <w:lang w:val="en-IE"/>
+        </w:rPr>
+      </w:pPr>
+      <w:r>
+        <w:rPr>
+          <w:lang w:val="en-IE"/>
+        </w:rPr>
         <w:t xml:space="preserve">I added auto layout to the application </w:t>
       </w:r>
     </w:p>
     <w:p>
       <w:pPr>
+        <w:ind w:left="720" w:hanging="360"/>
+        <w:rPr>
+          <w:rFonts w:ascii="Times New Roman" w:eastAsia="Times New Roman" w:hAnsi="Times New Roman" w:cs="Times New Roman"/>
+        </w:rPr>
+      </w:pPr>
+      <w:r>
+        <w:rPr>
+          <w:lang w:val="en-IE"/>
+        </w:rPr>
+        <w:t>-</w:t>
+      </w:r>
+      <w:r>
+        <w:rPr>
+          <w:lang w:val="en-IE"/>
+        </w:rPr>
+        <w:tab/>
+        <w:t xml:space="preserve">I </w:t>
+      </w:r>
+      <w:r>
+        <w:rPr>
+          <w:lang w:val="en-IE"/>
+        </w:rPr>
+        <w:t xml:space="preserve">Updated the </w:t>
+      </w:r>
+      <w:r>
+        <w:rPr>
+          <w:rFonts w:ascii="Times New Roman" w:eastAsia="Times New Roman" w:hAnsi="Times New Roman" w:cs="Times New Roman"/>
+        </w:rPr>
+        <w:t xml:space="preserve">NSURLConnec+on.sendAsynchronousRequest() </w:t>
+      </w:r>
+      <w:r>
+        <w:rPr>
+          <w:rFonts w:ascii="Times New Roman" w:eastAsia="Times New Roman" w:hAnsi="Times New Roman" w:cs="Times New Roman"/>
+        </w:rPr>
+        <w:t>depreciated code to session</w:t>
+      </w:r>
+    </w:p>
+    <w:p>
+      <w:pPr>
+        <w:ind w:left="720" w:hanging="360"/>
+        <w:rPr>
+          <w:rFonts w:ascii="Times New Roman" w:eastAsia="Times New Roman" w:hAnsi="Times New Roman" w:cs="Times New Roman"/>
+        </w:rPr>
+      </w:pPr>
+      <w:r>
+        <w:rPr>
+          <w:rFonts w:ascii="Times New Roman" w:eastAsia="Times New Roman" w:hAnsi="Times New Roman" w:cs="Times New Roman"/>
+        </w:rPr>
+        <w:t xml:space="preserve">- </w:t>
+      </w:r>
+      <w:r>
+        <w:rPr>
+          <w:rFonts w:ascii="Times New Roman" w:eastAsia="Times New Roman" w:hAnsi="Times New Roman" w:cs="Times New Roman"/>
+        </w:rPr>
+        <w:tab/>
+        <w:t xml:space="preserve">I also updated the status bar changing its </w:t>
+      </w:r>
+      <w:proofErr w:type="spellStart"/>
+      <w:r>
+        <w:rPr>
+          <w:rFonts w:ascii="Times New Roman" w:eastAsia="Times New Roman" w:hAnsi="Times New Roman" w:cs="Times New Roman"/>
+        </w:rPr>
+        <w:t>colour</w:t>
+      </w:r>
+      <w:proofErr w:type="spellEnd"/>
+      <w:r>
+        <w:rPr>
+          <w:rFonts w:ascii="Times New Roman" w:eastAsia="Times New Roman" w:hAnsi="Times New Roman" w:cs="Times New Roman"/>
+        </w:rPr>
+        <w:t xml:space="preserve"> </w:t>
+      </w:r>
+      <w:proofErr w:type="gramStart"/>
+      <w:r>
+        <w:rPr>
+          <w:rFonts w:ascii="Times New Roman" w:eastAsia="Times New Roman" w:hAnsi="Times New Roman" w:cs="Times New Roman"/>
+        </w:rPr>
+        <w:t>to</w:t>
+      </w:r>
+      <w:proofErr w:type="gramEnd"/>
+      <w:r>
+        <w:rPr>
+          <w:rFonts w:ascii="Times New Roman" w:eastAsia="Times New Roman" w:hAnsi="Times New Roman" w:cs="Times New Roman"/>
+        </w:rPr>
+        <w:t xml:space="preserve"> white to suit the background </w:t>
+      </w:r>
+      <w:proofErr w:type="spellStart"/>
+      <w:r>
+        <w:rPr>
+          <w:rFonts w:ascii="Times New Roman" w:eastAsia="Times New Roman" w:hAnsi="Times New Roman" w:cs="Times New Roman"/>
+        </w:rPr>
+        <w:t>colours</w:t>
+      </w:r>
+      <w:proofErr w:type="spellEnd"/>
+      <w:r>
+        <w:rPr>
+          <w:rFonts w:ascii="Times New Roman" w:eastAsia="Times New Roman" w:hAnsi="Times New Roman" w:cs="Times New Roman"/>
+        </w:rPr>
+        <w:t xml:space="preserve"> of the app more.</w:t>
+      </w:r>
+    </w:p>
+    <w:p>
+      <w:pPr>
+        <w:pStyle w:val="ListParagraph"/>
+        <w:rPr>
+          <w:lang w:val="en-IE"/>
+        </w:rPr>
+      </w:pPr>
+    </w:p>
+    <w:p>
+      <w:pPr>
+        <w:pStyle w:val="ListParagraph"/>
+        <w:rPr>
+          <w:lang w:val="en-IE"/>
+        </w:rPr>
+      </w:pPr>
+    </w:p>
+    <w:p>
+      <w:pPr>
         <w:rPr>
           <w:lang w:val="en-IE"/>
         </w:rPr>
@@ -365,30 +631,61 @@
         <w:rPr>
           <w:lang w:val="en-IE"/>
         </w:rPr>
-        <w:t>I added a speech reader to the. This will allow users to read out their translation in the chosen language.</w:t>
-      </w:r>
-    </w:p>
-    <w:p>
-      <w:pPr>
-        <w:rPr>
-          <w:lang w:val="en-IE"/>
-        </w:rPr>
-      </w:pPr>
-    </w:p>
-    <w:p>
-      <w:pPr>
-        <w:rPr>
-          <w:lang w:val="en-IE"/>
-        </w:rPr>
-      </w:pPr>
-    </w:p>
-    <w:p>
-      <w:pPr>
-        <w:rPr>
-          <w:lang w:val="en-IE"/>
-        </w:rPr>
-      </w:pPr>
-    </w:p>
+        <w:t xml:space="preserve">I added a speech </w:t>
+      </w:r>
+      <w:r>
+        <w:rPr>
+          <w:lang w:val="en-IE"/>
+        </w:rPr>
+        <w:t xml:space="preserve">reader. </w:t>
+      </w:r>
+      <w:r>
+        <w:rPr>
+          <w:lang w:val="en-IE"/>
+        </w:rPr>
+        <w:t xml:space="preserve"> This will allow users to read out their translation in </w:t>
+      </w:r>
+      <w:r>
+        <w:rPr>
+          <w:lang w:val="en-IE"/>
+        </w:rPr>
+        <w:t>the</w:t>
+      </w:r>
+      <w:r>
+        <w:rPr>
+          <w:lang w:val="en-IE"/>
+        </w:rPr>
+        <w:t>ir</w:t>
+      </w:r>
+      <w:r>
+        <w:rPr>
+          <w:lang w:val="en-IE"/>
+        </w:rPr>
+        <w:t xml:space="preserve"> chosen language.</w:t>
+      </w:r>
+    </w:p>
+    <w:p>
+      <w:pPr>
+        <w:rPr>
+          <w:lang w:val="en-IE"/>
+        </w:rPr>
+      </w:pPr>
+    </w:p>
+    <w:p>
+      <w:pPr>
+        <w:rPr>
+          <w:lang w:val="en-IE"/>
+        </w:rPr>
+      </w:pPr>
+    </w:p>
+    <w:p>
+      <w:pPr>
+        <w:rPr>
+          <w:lang w:val="en-IE"/>
+        </w:rPr>
+      </w:pPr>
+    </w:p>
+    <w:bookmarkEnd w:id="0"/>
     <w:sectPr>
       <w:pgSz w:w="11900" w:h="16840"/>
       <w:pgMar w:top="1440" w:right="1440" w:bottom="1440" w:left="1440" w:header="708" w:footer="708" w:gutter="0"/>

</xml_diff>